<commit_message>
Model 15 - only nodes model fron the initial scenarios with only nodes damaged
</commit_message>
<xml_diff>
--- a/STAR_model/Report_models.docx
+++ b/STAR_model/Report_models.docx
@@ -19459,13 +19459,1313 @@
         <w:t xml:space="preserve"> R^2 for arcs</w:t>
       </w:r>
       <w:r>
-        <w:t xml:space="preserve"> (around </w:t>
+        <w:t xml:space="preserve"> (around 24%)</w:t>
+      </w:r>
+    </w:p>
+    <w:p>
+      <w:pPr>
+        <w:rPr>
+          <w:lang w:bidi="fa-IR"/>
+        </w:rPr>
+      </w:pPr>
+      <w:r>
+        <w:rPr>
+          <w:lang w:bidi="fa-IR"/>
+        </w:rPr>
+        <w:br w:type="page"/>
+      </w:r>
+    </w:p>
+    <w:p>
+      <w:pPr>
+        <w:pStyle w:val="Heading1"/>
+        <w:ind w:left="-1080" w:right="-821"/>
+      </w:pPr>
+      <w:r>
+        <w:lastRenderedPageBreak/>
+        <w:t>Model 1</w:t>
+      </w:r>
+      <w:r>
+        <w:t>5</w:t>
+      </w:r>
+    </w:p>
+    <w:p>
+      <w:pPr>
+        <w:pStyle w:val="Heading2"/>
+        <w:ind w:left="-1080" w:right="-821"/>
+      </w:pPr>
+      <w:r>
+        <w:t>Model form</w:t>
+      </w:r>
+    </w:p>
+    <w:p>
+      <w:pPr>
+        <w:ind w:left="-1080" w:right="-821"/>
+        <w:rPr>
+          <w:rFonts w:eastAsiaTheme="majorEastAsia" w:cstheme="majorBidi"/>
+        </w:rPr>
+      </w:pPr>
+      <m:oMathPara>
+        <m:oMath>
+          <m:sSub>
+            <m:sSubPr>
+              <m:ctrlPr>
+                <w:rPr>
+                  <w:rFonts w:ascii="Cambria Math" w:hAnsi="Cambria Math"/>
+                  <w:i/>
+                </w:rPr>
+              </m:ctrlPr>
+            </m:sSubPr>
+            <m:e>
+              <m:r>
+                <w:rPr>
+                  <w:rFonts w:ascii="Cambria Math" w:hAnsi="Cambria Math"/>
+                </w:rPr>
+                <m:t>w</m:t>
+              </m:r>
+            </m:e>
+            <m:sub>
+              <m:r>
+                <w:rPr>
+                  <w:rFonts w:ascii="Cambria Math" w:hAnsi="Cambria Math"/>
+                </w:rPr>
+                <m:t>t,i</m:t>
+              </m:r>
+            </m:sub>
+          </m:sSub>
+          <m:r>
+            <w:rPr>
+              <w:rFonts w:ascii="Cambria Math" w:hAnsi="Cambria Math"/>
+            </w:rPr>
+            <m:t>=Bernulli</m:t>
+          </m:r>
+          <m:d>
+            <m:dPr>
+              <m:ctrlPr>
+                <w:rPr>
+                  <w:rFonts w:ascii="Cambria Math" w:hAnsi="Cambria Math"/>
+                  <w:i/>
+                </w:rPr>
+              </m:ctrlPr>
+            </m:dPr>
+            <m:e>
+              <m:sSub>
+                <m:sSubPr>
+                  <m:ctrlPr>
+                    <w:rPr>
+                      <w:rFonts w:ascii="Cambria Math" w:hAnsi="Cambria Math"/>
+                      <w:i/>
+                    </w:rPr>
+                  </m:ctrlPr>
+                </m:sSubPr>
+                <m:e>
+                  <m:r>
+                    <w:rPr>
+                      <w:rFonts w:ascii="Cambria Math" w:hAnsi="Cambria Math"/>
+                    </w:rPr>
+                    <m:t>p</m:t>
+                  </m:r>
+                </m:e>
+                <m:sub>
+                  <m:r>
+                    <w:rPr>
+                      <w:rFonts w:ascii="Cambria Math" w:hAnsi="Cambria Math"/>
+                    </w:rPr>
+                    <m:t>i</m:t>
+                  </m:r>
+                </m:sub>
+              </m:sSub>
+              <m:r>
+                <w:rPr>
+                  <w:rFonts w:ascii="Cambria Math" w:hAnsi="Cambria Math"/>
+                </w:rPr>
+                <m:t>=logistic</m:t>
+              </m:r>
+              <m:d>
+                <m:dPr>
+                  <m:ctrlPr>
+                    <w:rPr>
+                      <w:rFonts w:ascii="Cambria Math" w:hAnsi="Cambria Math"/>
+                      <w:i/>
+                    </w:rPr>
+                  </m:ctrlPr>
+                </m:dPr>
+                <m:e>
+                  <m:eqArr>
+                    <m:eqArrPr>
+                      <m:ctrlPr>
+                        <w:rPr>
+                          <w:rFonts w:ascii="Cambria Math" w:hAnsi="Cambria Math"/>
+                          <w:i/>
+                        </w:rPr>
+                      </m:ctrlPr>
+                    </m:eqArrPr>
+                    <m:e>
+                      <m:sSub>
+                        <m:sSubPr>
+                          <m:ctrlPr>
+                            <w:rPr>
+                              <w:rFonts w:ascii="Cambria Math" w:hAnsi="Cambria Math"/>
+                              <w:i/>
+                            </w:rPr>
+                          </m:ctrlPr>
+                        </m:sSubPr>
+                        <m:e>
+                          <m:sSub>
+                            <m:sSubPr>
+                              <m:ctrlPr>
+                                <w:rPr>
+                                  <w:rFonts w:ascii="Cambria Math" w:hAnsi="Cambria Math"/>
+                                  <w:i/>
+                                </w:rPr>
+                              </m:ctrlPr>
+                            </m:sSubPr>
+                            <m:e>
+                              <m:r>
+                                <w:rPr>
+                                  <w:rFonts w:ascii="Cambria Math" w:hAnsi="Cambria Math"/>
+                                </w:rPr>
+                                <m:t>β</m:t>
+                              </m:r>
+                            </m:e>
+                            <m:sub>
+                              <m:r>
+                                <w:rPr>
+                                  <w:rFonts w:ascii="Cambria Math" w:hAnsi="Cambria Math"/>
+                                </w:rPr>
+                                <m:t>0</m:t>
+                              </m:r>
+                            </m:sub>
+                          </m:sSub>
+                          <m:r>
+                            <w:rPr>
+                              <w:rFonts w:ascii="Cambria Math" w:hAnsi="Cambria Math"/>
+                            </w:rPr>
+                            <m:t>+</m:t>
+                          </m:r>
+                          <m:sSub>
+                            <m:sSubPr>
+                              <m:ctrlPr>
+                                <w:rPr>
+                                  <w:rFonts w:ascii="Cambria Math" w:hAnsi="Cambria Math"/>
+                                  <w:i/>
+                                </w:rPr>
+                              </m:ctrlPr>
+                            </m:sSubPr>
+                            <m:e>
+                              <m:r>
+                                <w:rPr>
+                                  <w:rFonts w:ascii="Cambria Math" w:hAnsi="Cambria Math"/>
+                                </w:rPr>
+                                <m:t>β</m:t>
+                              </m:r>
+                            </m:e>
+                            <m:sub>
+                              <m:r>
+                                <w:rPr>
+                                  <w:rFonts w:ascii="Cambria Math" w:hAnsi="Cambria Math"/>
+                                </w:rPr>
+                                <m:t>1</m:t>
+                              </m:r>
+                            </m:sub>
+                          </m:sSub>
+                          <m:r>
+                            <w:rPr>
+                              <w:rFonts w:ascii="Cambria Math" w:hAnsi="Cambria Math"/>
+                            </w:rPr>
+                            <m:t>×w</m:t>
+                          </m:r>
+                        </m:e>
+                        <m:sub>
+                          <m:r>
+                            <w:rPr>
+                              <w:rFonts w:ascii="Cambria Math" w:hAnsi="Cambria Math"/>
+                            </w:rPr>
+                            <m:t>t-1, n</m:t>
+                          </m:r>
+                        </m:sub>
+                      </m:sSub>
+                      <m:sSub>
+                        <m:sSubPr>
+                          <m:ctrlPr>
+                            <w:rPr>
+                              <w:rFonts w:ascii="Cambria Math" w:hAnsi="Cambria Math"/>
+                              <w:i/>
+                            </w:rPr>
+                          </m:ctrlPr>
+                        </m:sSubPr>
+                        <m:e>
+                          <m:r>
+                            <w:rPr>
+                              <w:rFonts w:ascii="Cambria Math" w:hAnsi="Cambria Math"/>
+                            </w:rPr>
+                            <m:t>+</m:t>
+                          </m:r>
+                          <m:sSub>
+                            <m:sSubPr>
+                              <m:ctrlPr>
+                                <w:rPr>
+                                  <w:rFonts w:ascii="Cambria Math" w:hAnsi="Cambria Math"/>
+                                  <w:i/>
+                                </w:rPr>
+                              </m:ctrlPr>
+                            </m:sSubPr>
+                            <m:e>
+                              <m:r>
+                                <w:rPr>
+                                  <w:rFonts w:ascii="Cambria Math" w:hAnsi="Cambria Math"/>
+                                </w:rPr>
+                                <m:t>β</m:t>
+                              </m:r>
+                            </m:e>
+                            <m:sub>
+                              <m:r>
+                                <w:rPr>
+                                  <w:rFonts w:ascii="Cambria Math" w:hAnsi="Cambria Math"/>
+                                </w:rPr>
+                                <m:t>2</m:t>
+                              </m:r>
+                            </m:sub>
+                          </m:sSub>
+                          <m:r>
+                            <w:rPr>
+                              <w:rFonts w:ascii="Cambria Math" w:hAnsi="Cambria Math"/>
+                            </w:rPr>
+                            <m:t>×w</m:t>
+                          </m:r>
+                        </m:e>
+                        <m:sub>
+                          <m:r>
+                            <w:rPr>
+                              <w:rFonts w:ascii="Cambria Math" w:hAnsi="Cambria Math"/>
+                            </w:rPr>
+                            <m:t>t-1, a</m:t>
+                          </m:r>
+                        </m:sub>
+                      </m:sSub>
+                    </m:e>
+                    <m:e>
+                      <m:sSub>
+                        <m:sSubPr>
+                          <m:ctrlPr>
+                            <w:rPr>
+                              <w:rFonts w:ascii="Cambria Math" w:hAnsi="Cambria Math"/>
+                              <w:i/>
+                            </w:rPr>
+                          </m:ctrlPr>
+                        </m:sSubPr>
+                        <m:e>
+                          <m:r>
+                            <w:rPr>
+                              <w:rFonts w:ascii="Cambria Math" w:hAnsi="Cambria Math"/>
+                            </w:rPr>
+                            <m:t>+</m:t>
+                          </m:r>
+                          <m:sSub>
+                            <m:sSubPr>
+                              <m:ctrlPr>
+                                <w:rPr>
+                                  <w:rFonts w:ascii="Cambria Math" w:hAnsi="Cambria Math"/>
+                                  <w:i/>
+                                </w:rPr>
+                              </m:ctrlPr>
+                            </m:sSubPr>
+                            <m:e>
+                              <m:r>
+                                <w:rPr>
+                                  <w:rFonts w:ascii="Cambria Math" w:hAnsi="Cambria Math"/>
+                                </w:rPr>
+                                <m:t>β</m:t>
+                              </m:r>
+                            </m:e>
+                            <m:sub>
+                              <m:r>
+                                <w:rPr>
+                                  <w:rFonts w:ascii="Cambria Math" w:hAnsi="Cambria Math"/>
+                                </w:rPr>
+                                <m:t>3</m:t>
+                              </m:r>
+                            </m:sub>
+                          </m:sSub>
+                          <m:r>
+                            <w:rPr>
+                              <w:rFonts w:ascii="Cambria Math" w:hAnsi="Cambria Math"/>
+                            </w:rPr>
+                            <m:t>×w</m:t>
+                          </m:r>
+                        </m:e>
+                        <m:sub>
+                          <m:r>
+                            <w:rPr>
+                              <w:rFonts w:ascii="Cambria Math" w:hAnsi="Cambria Math"/>
+                            </w:rPr>
+                            <m:t xml:space="preserve">t-1, </m:t>
+                          </m:r>
+                          <m:r>
+                            <w:rPr>
+                              <w:rFonts w:ascii="Cambria Math" w:hAnsi="Cambria Math"/>
+                            </w:rPr>
+                            <m:t>d</m:t>
+                          </m:r>
+                        </m:sub>
+                      </m:sSub>
+                      <m:sSub>
+                        <m:sSubPr>
+                          <m:ctrlPr>
+                            <w:rPr>
+                              <w:rFonts w:ascii="Cambria Math" w:hAnsi="Cambria Math"/>
+                              <w:i/>
+                            </w:rPr>
+                          </m:ctrlPr>
+                        </m:sSubPr>
+                        <m:e>
+                          <m:r>
+                            <w:rPr>
+                              <w:rFonts w:ascii="Cambria Math" w:hAnsi="Cambria Math"/>
+                            </w:rPr>
+                            <m:t>+</m:t>
+                          </m:r>
+                          <m:sSub>
+                            <m:sSubPr>
+                              <m:ctrlPr>
+                                <w:rPr>
+                                  <w:rFonts w:ascii="Cambria Math" w:hAnsi="Cambria Math"/>
+                                  <w:i/>
+                                </w:rPr>
+                              </m:ctrlPr>
+                            </m:sSubPr>
+                            <m:e>
+                              <m:r>
+                                <w:rPr>
+                                  <w:rFonts w:ascii="Cambria Math" w:hAnsi="Cambria Math"/>
+                                </w:rPr>
+                                <m:t>β</m:t>
+                              </m:r>
+                            </m:e>
+                            <m:sub>
+                              <m:r>
+                                <w:rPr>
+                                  <w:rFonts w:ascii="Cambria Math" w:hAnsi="Cambria Math"/>
+                                </w:rPr>
+                                <m:t>4</m:t>
+                              </m:r>
+                            </m:sub>
+                          </m:sSub>
+                          <m:r>
+                            <w:rPr>
+                              <w:rFonts w:ascii="Cambria Math" w:hAnsi="Cambria Math"/>
+                            </w:rPr>
+                            <m:t>×</m:t>
+                          </m:r>
+                          <m:r>
+                            <w:rPr>
+                              <w:rFonts w:ascii="Cambria Math" w:hAnsi="Cambria Math"/>
+                            </w:rPr>
+                            <m:t>w</m:t>
+                          </m:r>
+                        </m:e>
+                        <m:sub>
+                          <m:r>
+                            <w:rPr>
+                              <w:rFonts w:ascii="Cambria Math" w:hAnsi="Cambria Math"/>
+                            </w:rPr>
+                            <m:t xml:space="preserve">t-1, </m:t>
+                          </m:r>
+                          <m:r>
+                            <w:rPr>
+                              <w:rFonts w:ascii="Cambria Math" w:hAnsi="Cambria Math"/>
+                            </w:rPr>
+                            <m:t>h</m:t>
+                          </m:r>
+                        </m:sub>
+                      </m:sSub>
+                      <m:sSub>
+                        <m:sSubPr>
+                          <m:ctrlPr>
+                            <w:rPr>
+                              <w:rFonts w:ascii="Cambria Math" w:hAnsi="Cambria Math"/>
+                              <w:i/>
+                            </w:rPr>
+                          </m:ctrlPr>
+                        </m:sSubPr>
+                        <m:e>
+                          <m:r>
+                            <w:rPr>
+                              <w:rFonts w:ascii="Cambria Math" w:hAnsi="Cambria Math"/>
+                            </w:rPr>
+                            <m:t>+</m:t>
+                          </m:r>
+                          <m:sSub>
+                            <m:sSubPr>
+                              <m:ctrlPr>
+                                <w:rPr>
+                                  <w:rFonts w:ascii="Cambria Math" w:hAnsi="Cambria Math"/>
+                                  <w:i/>
+                                </w:rPr>
+                              </m:ctrlPr>
+                            </m:sSubPr>
+                            <m:e>
+                              <m:r>
+                                <w:rPr>
+                                  <w:rFonts w:ascii="Cambria Math" w:hAnsi="Cambria Math"/>
+                                </w:rPr>
+                                <m:t>β</m:t>
+                              </m:r>
+                            </m:e>
+                            <m:sub>
+                              <m:r>
+                                <w:rPr>
+                                  <w:rFonts w:ascii="Cambria Math" w:hAnsi="Cambria Math"/>
+                                </w:rPr>
+                                <m:t>5</m:t>
+                              </m:r>
+                            </m:sub>
+                          </m:sSub>
+                          <m:r>
+                            <w:rPr>
+                              <w:rFonts w:ascii="Cambria Math" w:hAnsi="Cambria Math"/>
+                            </w:rPr>
+                            <m:t>×w</m:t>
+                          </m:r>
+                        </m:e>
+                        <m:sub>
+                          <m:r>
+                            <w:rPr>
+                              <w:rFonts w:ascii="Cambria Math" w:hAnsi="Cambria Math"/>
+                            </w:rPr>
+                            <m:t>t-1,</m:t>
+                          </m:r>
+                          <m:r>
+                            <w:rPr>
+                              <w:rFonts w:ascii="Cambria Math" w:hAnsi="Cambria Math"/>
+                            </w:rPr>
+                            <m:t>c</m:t>
+                          </m:r>
+                        </m:sub>
+                      </m:sSub>
+                      <m:sSub>
+                        <m:sSubPr>
+                          <m:ctrlPr>
+                            <w:rPr>
+                              <w:rFonts w:ascii="Cambria Math" w:hAnsi="Cambria Math"/>
+                              <w:i/>
+                            </w:rPr>
+                          </m:ctrlPr>
+                        </m:sSubPr>
+                        <m:e>
+                          <m:r>
+                            <w:rPr>
+                              <w:rFonts w:ascii="Cambria Math" w:hAnsi="Cambria Math"/>
+                            </w:rPr>
+                            <m:t>+</m:t>
+                          </m:r>
+                          <m:sSub>
+                            <m:sSubPr>
+                              <m:ctrlPr>
+                                <w:rPr>
+                                  <w:rFonts w:ascii="Cambria Math" w:hAnsi="Cambria Math"/>
+                                  <w:i/>
+                                </w:rPr>
+                              </m:ctrlPr>
+                            </m:sSubPr>
+                            <m:e>
+                              <m:r>
+                                <w:rPr>
+                                  <w:rFonts w:ascii="Cambria Math" w:hAnsi="Cambria Math"/>
+                                </w:rPr>
+                                <m:t>β</m:t>
+                              </m:r>
+                            </m:e>
+                            <m:sub>
+                              <m:r>
+                                <w:rPr>
+                                  <w:rFonts w:ascii="Cambria Math" w:hAnsi="Cambria Math"/>
+                                </w:rPr>
+                                <m:t>6</m:t>
+                              </m:r>
+                            </m:sub>
+                          </m:sSub>
+                          <m:r>
+                            <w:rPr>
+                              <w:rFonts w:ascii="Cambria Math" w:hAnsi="Cambria Math"/>
+                            </w:rPr>
+                            <m:t>×c</m:t>
+                          </m:r>
+                        </m:e>
+                        <m:sub>
+                          <m:r>
+                            <w:rPr>
+                              <w:rFonts w:ascii="Cambria Math" w:hAnsi="Cambria Math"/>
+                            </w:rPr>
+                            <m:t>t-1,n</m:t>
+                          </m:r>
+                        </m:sub>
+                      </m:sSub>
+                      <m:ctrlPr>
+                        <w:rPr>
+                          <w:rFonts w:ascii="Cambria Math" w:eastAsia="Cambria Math" w:hAnsi="Cambria Math" w:cs="Cambria Math"/>
+                          <w:i/>
+                        </w:rPr>
+                      </m:ctrlPr>
+                    </m:e>
+                    <m:e>
+                      <m:sSub>
+                        <m:sSubPr>
+                          <m:ctrlPr>
+                            <w:rPr>
+                              <w:rFonts w:ascii="Cambria Math" w:hAnsi="Cambria Math"/>
+                              <w:i/>
+                            </w:rPr>
+                          </m:ctrlPr>
+                        </m:sSubPr>
+                        <m:e>
+                          <m:r>
+                            <w:rPr>
+                              <w:rFonts w:ascii="Cambria Math" w:hAnsi="Cambria Math"/>
+                            </w:rPr>
+                            <m:t>+</m:t>
+                          </m:r>
+                          <m:sSub>
+                            <m:sSubPr>
+                              <m:ctrlPr>
+                                <w:rPr>
+                                  <w:rFonts w:ascii="Cambria Math" w:hAnsi="Cambria Math"/>
+                                  <w:i/>
+                                </w:rPr>
+                              </m:ctrlPr>
+                            </m:sSubPr>
+                            <m:e>
+                              <m:r>
+                                <w:rPr>
+                                  <w:rFonts w:ascii="Cambria Math" w:hAnsi="Cambria Math"/>
+                                </w:rPr>
+                                <m:t>β</m:t>
+                              </m:r>
+                            </m:e>
+                            <m:sub>
+                              <m:r>
+                                <w:rPr>
+                                  <w:rFonts w:ascii="Cambria Math" w:hAnsi="Cambria Math"/>
+                                </w:rPr>
+                                <m:t>7</m:t>
+                              </m:r>
+                            </m:sub>
+                          </m:sSub>
+                          <m:r>
+                            <w:rPr>
+                              <w:rFonts w:ascii="Cambria Math" w:hAnsi="Cambria Math"/>
+                            </w:rPr>
+                            <m:t>×c</m:t>
+                          </m:r>
+                        </m:e>
+                        <m:sub>
+                          <m:r>
+                            <w:rPr>
+                              <w:rFonts w:ascii="Cambria Math" w:hAnsi="Cambria Math"/>
+                            </w:rPr>
+                            <m:t>t-1,</m:t>
+                          </m:r>
+                          <m:r>
+                            <w:rPr>
+                              <w:rFonts w:ascii="Cambria Math" w:hAnsi="Cambria Math"/>
+                            </w:rPr>
+                            <m:t>f</m:t>
+                          </m:r>
+                        </m:sub>
+                      </m:sSub>
+                      <m:sSub>
+                        <m:sSubPr>
+                          <m:ctrlPr>
+                            <w:rPr>
+                              <w:rFonts w:ascii="Cambria Math" w:hAnsi="Cambria Math"/>
+                              <w:i/>
+                            </w:rPr>
+                          </m:ctrlPr>
+                        </m:sSubPr>
+                        <m:e>
+                          <m:r>
+                            <w:rPr>
+                              <w:rFonts w:ascii="Cambria Math" w:hAnsi="Cambria Math"/>
+                            </w:rPr>
+                            <m:t>+</m:t>
+                          </m:r>
+                          <m:sSub>
+                            <m:sSubPr>
+                              <m:ctrlPr>
+                                <w:rPr>
+                                  <w:rFonts w:ascii="Cambria Math" w:hAnsi="Cambria Math"/>
+                                  <w:i/>
+                                </w:rPr>
+                              </m:ctrlPr>
+                            </m:sSubPr>
+                            <m:e>
+                              <m:r>
+                                <w:rPr>
+                                  <w:rFonts w:ascii="Cambria Math" w:hAnsi="Cambria Math"/>
+                                </w:rPr>
+                                <m:t>β</m:t>
+                              </m:r>
+                            </m:e>
+                            <m:sub>
+                              <m:r>
+                                <w:rPr>
+                                  <w:rFonts w:ascii="Cambria Math" w:hAnsi="Cambria Math"/>
+                                </w:rPr>
+                                <m:t>8</m:t>
+                              </m:r>
+                            </m:sub>
+                          </m:sSub>
+                          <m:r>
+                            <w:rPr>
+                              <w:rFonts w:ascii="Cambria Math" w:hAnsi="Cambria Math"/>
+                            </w:rPr>
+                            <m:t>×c</m:t>
+                          </m:r>
+                        </m:e>
+                        <m:sub>
+                          <m:r>
+                            <w:rPr>
+                              <w:rFonts w:ascii="Cambria Math" w:hAnsi="Cambria Math"/>
+                            </w:rPr>
+                            <m:t>t-1,</m:t>
+                          </m:r>
+                          <m:r>
+                            <w:rPr>
+                              <w:rFonts w:ascii="Cambria Math" w:hAnsi="Cambria Math"/>
+                            </w:rPr>
+                            <m:t>t</m:t>
+                          </m:r>
+                        </m:sub>
+                      </m:sSub>
+                      <m:sSub>
+                        <m:sSubPr>
+                          <m:ctrlPr>
+                            <w:rPr>
+                              <w:rFonts w:ascii="Cambria Math" w:hAnsi="Cambria Math"/>
+                              <w:i/>
+                            </w:rPr>
+                          </m:ctrlPr>
+                        </m:sSubPr>
+                        <m:e>
+                          <m:r>
+                            <w:rPr>
+                              <w:rFonts w:ascii="Cambria Math" w:hAnsi="Cambria Math"/>
+                            </w:rPr>
+                            <m:t>+</m:t>
+                          </m:r>
+                          <m:sSub>
+                            <m:sSubPr>
+                              <m:ctrlPr>
+                                <w:rPr>
+                                  <w:rFonts w:ascii="Cambria Math" w:hAnsi="Cambria Math"/>
+                                  <w:i/>
+                                </w:rPr>
+                              </m:ctrlPr>
+                            </m:sSubPr>
+                            <m:e>
+                              <m:r>
+                                <w:rPr>
+                                  <w:rFonts w:ascii="Cambria Math" w:hAnsi="Cambria Math"/>
+                                </w:rPr>
+                                <m:t>β</m:t>
+                              </m:r>
+                            </m:e>
+                            <m:sub>
+                              <m:r>
+                                <w:rPr>
+                                  <w:rFonts w:ascii="Cambria Math" w:hAnsi="Cambria Math"/>
+                                </w:rPr>
+                                <m:t>9</m:t>
+                              </m:r>
+                            </m:sub>
+                          </m:sSub>
+                          <m:r>
+                            <w:rPr>
+                              <w:rFonts w:ascii="Cambria Math" w:hAnsi="Cambria Math"/>
+                            </w:rPr>
+                            <m:t>×R</m:t>
+                          </m:r>
+                        </m:e>
+                        <m:sub>
+                          <m:r>
+                            <w:rPr>
+                              <w:rFonts w:ascii="Cambria Math" w:hAnsi="Cambria Math"/>
+                            </w:rPr>
+                            <m:t>c</m:t>
+                          </m:r>
+                        </m:sub>
+                      </m:sSub>
+                      <m:ctrlPr>
+                        <w:rPr>
+                          <w:rFonts w:ascii="Cambria Math" w:eastAsia="Cambria Math" w:hAnsi="Cambria Math" w:cs="Cambria Math"/>
+                          <w:i/>
+                        </w:rPr>
+                      </m:ctrlPr>
+                    </m:e>
+                    <m:e>
+                      <m:r>
+                        <w:rPr>
+                          <w:rFonts w:ascii="Cambria Math" w:eastAsia="Cambria Math" w:hAnsi="Cambria Math" w:cs="Cambria Math"/>
+                        </w:rPr>
+                        <m:t xml:space="preserve"> </m:t>
+                      </m:r>
+                    </m:e>
+                  </m:eqArr>
+                </m:e>
+              </m:d>
+            </m:e>
+          </m:d>
+        </m:oMath>
+      </m:oMathPara>
+    </w:p>
+    <w:p>
+      <w:pPr>
+        <w:ind w:left="-1080" w:right="-821"/>
+        <w:rPr>
+          <w:rFonts w:eastAsiaTheme="majorEastAsia" w:cstheme="majorBidi"/>
+        </w:rPr>
+      </w:pPr>
+      <m:oMathPara>
+        <m:oMath>
+          <m:r>
+            <w:rPr>
+              <w:rFonts w:ascii="Cambria Math" w:hAnsi="Cambria Math"/>
+            </w:rPr>
+            <m:t>logistic</m:t>
+          </m:r>
+          <m:d>
+            <m:dPr>
+              <m:ctrlPr>
+                <w:rPr>
+                  <w:rFonts w:ascii="Cambria Math" w:hAnsi="Cambria Math"/>
+                  <w:i/>
+                </w:rPr>
+              </m:ctrlPr>
+            </m:dPr>
+            <m:e>
+              <m:r>
+                <w:rPr>
+                  <w:rFonts w:ascii="Cambria Math" w:hAnsi="Cambria Math"/>
+                </w:rPr>
+                <m:t>x</m:t>
+              </m:r>
+            </m:e>
+          </m:d>
+          <m:r>
+            <w:rPr>
+              <w:rFonts w:ascii="Cambria Math" w:hAnsi="Cambria Math"/>
+            </w:rPr>
+            <m:t>=</m:t>
+          </m:r>
+          <m:f>
+            <m:fPr>
+              <m:ctrlPr>
+                <w:rPr>
+                  <w:rFonts w:ascii="Cambria Math" w:hAnsi="Cambria Math"/>
+                  <w:i/>
+                </w:rPr>
+              </m:ctrlPr>
+            </m:fPr>
+            <m:num>
+              <m:r>
+                <w:rPr>
+                  <w:rFonts w:ascii="Cambria Math" w:hAnsi="Cambria Math"/>
+                </w:rPr>
+                <m:t>1</m:t>
+              </m:r>
+            </m:num>
+            <m:den>
+              <m:r>
+                <w:rPr>
+                  <w:rFonts w:ascii="Cambria Math" w:hAnsi="Cambria Math"/>
+                </w:rPr>
+                <m:t>1+</m:t>
+              </m:r>
+              <m:sSup>
+                <m:sSupPr>
+                  <m:ctrlPr>
+                    <w:rPr>
+                      <w:rFonts w:ascii="Cambria Math" w:hAnsi="Cambria Math"/>
+                      <w:i/>
+                    </w:rPr>
+                  </m:ctrlPr>
+                </m:sSupPr>
+                <m:e>
+                  <m:r>
+                    <w:rPr>
+                      <w:rFonts w:ascii="Cambria Math" w:hAnsi="Cambria Math"/>
+                    </w:rPr>
+                    <m:t>e</m:t>
+                  </m:r>
+                </m:e>
+                <m:sup>
+                  <m:r>
+                    <w:rPr>
+                      <w:rFonts w:ascii="Cambria Math" w:hAnsi="Cambria Math"/>
+                    </w:rPr>
+                    <m:t>-x</m:t>
+                  </m:r>
+                </m:sup>
+              </m:sSup>
+            </m:den>
+          </m:f>
+        </m:oMath>
+      </m:oMathPara>
+    </w:p>
+    <w:p>
+      <w:pPr>
+        <w:ind w:left="-1080" w:right="-821"/>
+        <w:rPr>
+          <w:rFonts w:eastAsiaTheme="majorEastAsia" w:cstheme="majorBidi"/>
+          <w:rtl/>
+          <w:lang w:bidi="fa-IR"/>
+        </w:rPr>
+      </w:pPr>
+      <w:proofErr w:type="gramStart"/>
+      <w:r>
+        <w:rPr>
+          <w:rFonts w:eastAsiaTheme="majorEastAsia" w:cstheme="majorBidi"/>
+        </w:rPr>
+        <w:t>where</w:t>
+      </w:r>
+      <w:proofErr w:type="gramEnd"/>
+    </w:p>
+    <w:p>
+      <w:pPr>
+        <w:ind w:left="-1080" w:right="-821"/>
+        <w:rPr>
+          <w:rFonts w:eastAsiaTheme="majorEastAsia" w:cstheme="majorBidi"/>
+        </w:rPr>
+      </w:pPr>
+      <w:proofErr w:type="spellStart"/>
+      <w:r>
+        <w:rPr>
+          <w:rFonts w:eastAsiaTheme="majorEastAsia" w:cstheme="majorBidi"/>
+        </w:rPr>
+        <w:t>w_t</w:t>
+      </w:r>
+      <w:proofErr w:type="gramStart"/>
+      <w:r>
+        <w:rPr>
+          <w:rFonts w:eastAsiaTheme="majorEastAsia" w:cstheme="majorBidi"/>
+        </w:rPr>
+        <w:t>,i</w:t>
+      </w:r>
+      <w:proofErr w:type="spellEnd"/>
+      <w:proofErr w:type="gramEnd"/>
+      <w:r>
+        <w:rPr>
+          <w:rFonts w:eastAsiaTheme="majorEastAsia" w:cstheme="majorBidi"/>
+        </w:rPr>
+        <w:t xml:space="preserve"> = state of a node </w:t>
+      </w:r>
+      <w:proofErr w:type="spellStart"/>
+      <w:r>
+        <w:rPr>
+          <w:rFonts w:eastAsiaTheme="majorEastAsia" w:cstheme="majorBidi"/>
+        </w:rPr>
+        <w:t>i</w:t>
+      </w:r>
+      <w:proofErr w:type="spellEnd"/>
+      <w:r>
+        <w:rPr>
+          <w:rFonts w:eastAsiaTheme="majorEastAsia" w:cstheme="majorBidi"/>
+        </w:rPr>
+        <w:t xml:space="preserve"> at time t </w:t>
+      </w:r>
+    </w:p>
+    <w:p>
+      <w:pPr>
+        <w:ind w:left="-1080" w:right="-821"/>
+        <w:rPr>
+          <w:rFonts w:eastAsiaTheme="majorEastAsia" w:cstheme="majorBidi"/>
+        </w:rPr>
+      </w:pPr>
+      <w:r>
+        <w:rPr>
+          <w:rFonts w:eastAsiaTheme="majorEastAsia" w:cstheme="majorBidi"/>
+        </w:rPr>
+        <w:t>w_t_1</w:t>
+      </w:r>
+      <w:proofErr w:type="gramStart"/>
+      <w:r>
+        <w:rPr>
+          <w:rFonts w:eastAsiaTheme="majorEastAsia" w:cstheme="majorBidi"/>
+        </w:rPr>
+        <w:t>,i</w:t>
+      </w:r>
+      <w:proofErr w:type="gramEnd"/>
+      <w:r>
+        <w:rPr>
+          <w:rFonts w:eastAsiaTheme="majorEastAsia" w:cstheme="majorBidi"/>
+        </w:rPr>
+        <w:t xml:space="preserve"> = state of a node </w:t>
+      </w:r>
+      <w:proofErr w:type="spellStart"/>
+      <w:r>
+        <w:rPr>
+          <w:rFonts w:eastAsiaTheme="majorEastAsia" w:cstheme="majorBidi"/>
+        </w:rPr>
+        <w:t>i</w:t>
+      </w:r>
+      <w:proofErr w:type="spellEnd"/>
+      <w:r>
+        <w:rPr>
+          <w:rFonts w:eastAsiaTheme="majorEastAsia" w:cstheme="majorBidi"/>
+        </w:rPr>
+        <w:t xml:space="preserve"> at time t-1</w:t>
+      </w:r>
+    </w:p>
+    <w:p>
+      <w:pPr>
+        <w:ind w:left="-1080" w:right="-821"/>
+        <w:rPr>
+          <w:rFonts w:eastAsiaTheme="majorEastAsia" w:cstheme="majorBidi"/>
+        </w:rPr>
+      </w:pPr>
+      <w:r>
+        <w:rPr>
+          <w:rFonts w:eastAsiaTheme="majorEastAsia" w:cstheme="majorBidi"/>
+        </w:rPr>
+        <w:t>w</w:t>
+      </w:r>
+      <w:proofErr w:type="gramStart"/>
+      <w:r>
+        <w:rPr>
+          <w:rFonts w:eastAsiaTheme="majorEastAsia" w:cstheme="majorBidi"/>
+        </w:rPr>
+        <w:t>_{</w:t>
+      </w:r>
+      <w:proofErr w:type="gramEnd"/>
+      <w:r>
+        <w:rPr>
+          <w:rFonts w:eastAsiaTheme="majorEastAsia" w:cstheme="majorBidi"/>
+        </w:rPr>
+        <w:t>t-1},n = (normalized) sum of the state of the neighbor nodes for a given node at time t-1</w:t>
+      </w:r>
+    </w:p>
+    <w:p>
+      <w:pPr>
+        <w:ind w:left="-1080" w:right="-821"/>
+        <w:rPr>
+          <w:rFonts w:eastAsiaTheme="majorEastAsia" w:cstheme="majorBidi"/>
+        </w:rPr>
+      </w:pPr>
+      <w:r>
+        <w:rPr>
+          <w:rFonts w:eastAsiaTheme="majorEastAsia" w:cstheme="majorBidi"/>
+        </w:rPr>
+        <w:t>w</w:t>
+      </w:r>
+      <w:proofErr w:type="gramStart"/>
+      <w:r>
+        <w:rPr>
+          <w:rFonts w:eastAsiaTheme="majorEastAsia" w:cstheme="majorBidi"/>
+        </w:rPr>
+        <w:t>_{</w:t>
+      </w:r>
+      <w:proofErr w:type="gramEnd"/>
+      <w:r>
+        <w:rPr>
+          <w:rFonts w:eastAsiaTheme="majorEastAsia" w:cstheme="majorBidi"/>
+        </w:rPr>
+        <w:t>t-1},h = sum of the state of the nodes (in the same layer) with highest absolute demand or supply at time t-1</w:t>
+      </w:r>
+    </w:p>
+    <w:p>
+      <w:pPr>
+        <w:ind w:left="-1080" w:right="-821"/>
+        <w:rPr>
+          <w:rFonts w:eastAsiaTheme="majorEastAsia" w:cstheme="majorBidi"/>
+        </w:rPr>
+      </w:pPr>
+      <w:r>
+        <w:rPr>
+          <w:rFonts w:eastAsiaTheme="majorEastAsia" w:cstheme="majorBidi"/>
+        </w:rPr>
+        <w:t>w</w:t>
+      </w:r>
+      <w:proofErr w:type="gramStart"/>
+      <w:r>
+        <w:rPr>
+          <w:rFonts w:eastAsiaTheme="majorEastAsia" w:cstheme="majorBidi"/>
+        </w:rPr>
+        <w:t>_{</w:t>
+      </w:r>
+      <w:proofErr w:type="gramEnd"/>
+      <w:r>
+        <w:rPr>
+          <w:rFonts w:eastAsiaTheme="majorEastAsia" w:cstheme="majorBidi"/>
+        </w:rPr>
+        <w:t>t-1},c = (normalized) sum of the state of all nodes (in the same layer) at time t-1</w:t>
+      </w:r>
+    </w:p>
+    <w:p>
+      <w:pPr>
+        <w:ind w:left="-1080" w:right="-821"/>
+        <w:rPr>
+          <w:rFonts w:eastAsiaTheme="majorEastAsia" w:cstheme="majorBidi"/>
+        </w:rPr>
+      </w:pPr>
+      <w:r>
+        <w:rPr>
+          <w:rFonts w:eastAsiaTheme="majorEastAsia" w:cstheme="majorBidi"/>
+        </w:rPr>
+        <w:t>w</w:t>
+      </w:r>
+      <w:proofErr w:type="gramStart"/>
+      <w:r>
+        <w:rPr>
+          <w:rFonts w:eastAsiaTheme="majorEastAsia" w:cstheme="majorBidi"/>
+        </w:rPr>
+        <w:t>_{</w:t>
+      </w:r>
+      <w:proofErr w:type="gramEnd"/>
+      <w:r>
+        <w:rPr>
+          <w:rFonts w:eastAsiaTheme="majorEastAsia" w:cstheme="majorBidi"/>
+        </w:rPr>
+        <w:t xml:space="preserve">t-1},d = (normalized) sum of the state of the </w:t>
+      </w:r>
+      <w:proofErr w:type="spellStart"/>
+      <w:r>
+        <w:rPr>
+          <w:rFonts w:eastAsiaTheme="majorEastAsia" w:cstheme="majorBidi"/>
+        </w:rPr>
+        <w:t>dependee</w:t>
+      </w:r>
+      <w:proofErr w:type="spellEnd"/>
+      <w:r>
+        <w:rPr>
+          <w:rFonts w:eastAsiaTheme="majorEastAsia" w:cstheme="majorBidi"/>
+        </w:rPr>
+        <w:t xml:space="preserve"> nodes for a given node at time t-1</w:t>
+      </w:r>
+    </w:p>
+    <w:p>
+      <w:pPr>
+        <w:ind w:left="-1080" w:right="-821"/>
+        <w:rPr>
+          <w:rFonts w:eastAsiaTheme="majorEastAsia" w:cstheme="majorBidi"/>
+        </w:rPr>
+      </w:pPr>
+      <w:r>
+        <w:rPr>
+          <w:rFonts w:eastAsiaTheme="majorEastAsia" w:cstheme="majorBidi"/>
+        </w:rPr>
+        <w:t>c</w:t>
+      </w:r>
+      <w:proofErr w:type="gramStart"/>
+      <w:r>
+        <w:rPr>
+          <w:rFonts w:eastAsiaTheme="majorEastAsia" w:cstheme="majorBidi"/>
+        </w:rPr>
+        <w:t>_{</w:t>
+      </w:r>
+      <w:proofErr w:type="gramEnd"/>
+      <w:r>
+        <w:rPr>
+          <w:rFonts w:eastAsiaTheme="majorEastAsia" w:cstheme="majorBidi"/>
+        </w:rPr>
+        <w:t>t-1},n = Node reconstruction cost for the entire interdependent network at time t-1</w:t>
+      </w:r>
+    </w:p>
+    <w:p>
+      <w:pPr>
+        <w:ind w:left="-1080" w:right="-821"/>
+        <w:rPr>
+          <w:rFonts w:eastAsiaTheme="majorEastAsia" w:cstheme="majorBidi"/>
+        </w:rPr>
+      </w:pPr>
+      <w:r>
+        <w:rPr>
+          <w:rFonts w:eastAsiaTheme="majorEastAsia" w:cstheme="majorBidi"/>
+        </w:rPr>
+        <w:t>c</w:t>
+      </w:r>
+      <w:proofErr w:type="gramStart"/>
+      <w:r>
+        <w:rPr>
+          <w:rFonts w:eastAsiaTheme="majorEastAsia" w:cstheme="majorBidi"/>
+        </w:rPr>
+        <w:t>_{</w:t>
+      </w:r>
+      <w:proofErr w:type="gramEnd"/>
+      <w:r>
+        <w:rPr>
+          <w:rFonts w:eastAsiaTheme="majorEastAsia" w:cstheme="majorBidi"/>
+        </w:rPr>
+        <w:t>t-1},</w:t>
+      </w:r>
+      <w:r>
+        <w:rPr>
+          <w:rFonts w:eastAsiaTheme="majorEastAsia" w:cstheme="majorBidi"/>
+        </w:rPr>
+        <w:t>t</w:t>
+      </w:r>
+      <w:r>
+        <w:rPr>
+          <w:rFonts w:eastAsiaTheme="majorEastAsia" w:cstheme="majorBidi"/>
+        </w:rPr>
+        <w:t xml:space="preserve"> =</w:t>
+      </w:r>
+      <w:r>
+        <w:rPr>
+          <w:rFonts w:eastAsiaTheme="majorEastAsia" w:cstheme="majorBidi"/>
+        </w:rPr>
+        <w:t>Total cost</w:t>
+      </w:r>
+      <w:r>
+        <w:rPr>
+          <w:rFonts w:eastAsiaTheme="majorEastAsia" w:cstheme="majorBidi"/>
+        </w:rPr>
+        <w:t xml:space="preserve"> for the entire interdependent network at time t-1</w:t>
+      </w:r>
+    </w:p>
+    <w:p>
+      <w:pPr>
+        <w:ind w:left="-1080" w:right="-821"/>
+        <w:rPr>
+          <w:rFonts w:eastAsiaTheme="majorEastAsia" w:cstheme="majorBidi"/>
+        </w:rPr>
+      </w:pPr>
+      <w:r>
+        <w:rPr>
+          <w:rFonts w:eastAsiaTheme="majorEastAsia" w:cstheme="majorBidi"/>
+        </w:rPr>
+        <w:t>c</w:t>
+      </w:r>
+      <w:proofErr w:type="gramStart"/>
+      <w:r>
+        <w:rPr>
+          <w:rFonts w:eastAsiaTheme="majorEastAsia" w:cstheme="majorBidi"/>
+        </w:rPr>
+        <w:t>_{</w:t>
+      </w:r>
+      <w:proofErr w:type="gramEnd"/>
+      <w:r>
+        <w:rPr>
+          <w:rFonts w:eastAsiaTheme="majorEastAsia" w:cstheme="majorBidi"/>
+        </w:rPr>
+        <w:t>t-1},f = Flow cost for the entire interdependent network at time t-1</w:t>
+      </w:r>
+    </w:p>
+    <w:p>
+      <w:pPr>
+        <w:ind w:left="-1080" w:right="-821"/>
+        <w:rPr>
+          <w:rFonts w:eastAsiaTheme="majorEastAsia" w:cstheme="majorBidi"/>
+        </w:rPr>
+      </w:pPr>
+      <w:proofErr w:type="spellStart"/>
+      <w:r>
+        <w:rPr>
+          <w:rFonts w:eastAsiaTheme="majorEastAsia" w:cstheme="majorBidi"/>
+        </w:rPr>
+        <w:t>R_c</w:t>
+      </w:r>
+      <w:proofErr w:type="spellEnd"/>
+      <w:r>
+        <w:rPr>
+          <w:rFonts w:eastAsiaTheme="majorEastAsia" w:cstheme="majorBidi"/>
+        </w:rPr>
+        <w:t xml:space="preserve"> = Number of available resources</w:t>
+      </w:r>
+    </w:p>
+    <w:p>
+      <w:pPr>
+        <w:ind w:left="-1080" w:right="-821"/>
+        <w:rPr>
+          <w:rFonts w:eastAsiaTheme="majorEastAsia" w:cstheme="majorBidi"/>
+          <w:color w:val="FF0000"/>
+        </w:rPr>
+      </w:pPr>
+      <w:r>
+        <w:rPr>
+          <w:rFonts w:eastAsiaTheme="majorEastAsia" w:cstheme="majorBidi"/>
+          <w:color w:val="FF0000"/>
+        </w:rPr>
+        <w:t>This model is</w:t>
+      </w:r>
+      <w:r>
+        <w:rPr>
+          <w:rFonts w:eastAsiaTheme="majorEastAsia" w:cstheme="majorBidi"/>
+          <w:color w:val="FF0000"/>
+        </w:rPr>
+        <w:t xml:space="preserve"> trained for each node</w:t>
+      </w:r>
+      <w:r>
+        <w:rPr>
+          <w:rFonts w:eastAsiaTheme="majorEastAsia" w:cstheme="majorBidi"/>
+          <w:color w:val="FF0000"/>
+        </w:rPr>
+        <w:t xml:space="preserve"> over data points</w:t>
+      </w:r>
+      <w:r>
+        <w:rPr>
+          <w:rFonts w:eastAsiaTheme="majorEastAsia" w:cstheme="majorBidi"/>
+          <w:color w:val="FF0000"/>
+        </w:rPr>
+        <w:t xml:space="preserve"> (from the initial scenarios with only nodes damaged)</w:t>
+      </w:r>
+      <w:r>
+        <w:rPr>
+          <w:rFonts w:eastAsiaTheme="majorEastAsia" w:cstheme="majorBidi"/>
+          <w:color w:val="FF0000"/>
+        </w:rPr>
+        <w:t xml:space="preserve"> except when </w:t>
+      </w:r>
+      <w:proofErr w:type="spellStart"/>
+      <w:r>
+        <w:rPr>
+          <w:rFonts w:eastAsiaTheme="majorEastAsia" w:cstheme="majorBidi"/>
+          <w:color w:val="FF0000"/>
+        </w:rPr>
+        <w:t>w_t_i</w:t>
+      </w:r>
+      <w:proofErr w:type="spellEnd"/>
+      <w:r>
+        <w:rPr>
+          <w:rFonts w:eastAsiaTheme="majorEastAsia" w:cstheme="majorBidi"/>
+          <w:color w:val="FF0000"/>
+        </w:rPr>
+        <w:t>=1 and w_t_1_i=1</w:t>
+      </w:r>
+      <w:r>
+        <w:rPr>
+          <w:rFonts w:eastAsiaTheme="majorEastAsia" w:cstheme="majorBidi"/>
+          <w:color w:val="FF0000"/>
+        </w:rPr>
+        <w:t>.</w:t>
+      </w:r>
+    </w:p>
+    <w:p>
+      <w:pPr>
+        <w:pStyle w:val="Heading2"/>
+        <w:ind w:left="-1080" w:right="-821"/>
+      </w:pPr>
+      <w:r>
+        <w:t>Results</w:t>
+      </w:r>
+    </w:p>
+    <w:p>
+      <w:pPr>
+        <w:ind w:left="-1080" w:right="-821"/>
+        <w:rPr>
+          <w:rtl/>
+          <w:lang w:bidi="fa-IR"/>
+        </w:rPr>
+      </w:pPr>
+      <w:r>
+        <w:t>Good</w:t>
+      </w:r>
+      <w:r>
+        <w:t xml:space="preserve"> R^2 for nodes (around </w:t>
+      </w:r>
+      <w:r>
+        <w:t>71%)</w:t>
       </w:r>
       <w:bookmarkStart w:id="0" w:name="_GoBack"/>
       <w:bookmarkEnd w:id="0"/>
-      <w:r>
-        <w:t>24%)</w:t>
-      </w:r>
     </w:p>
     <w:p>
       <w:pPr>

</xml_diff>